<commit_message>
Update GS questions document
</commit_message>
<xml_diff>
--- a/GS 问题.docx
+++ b/GS 问题.docx
@@ -420,9 +420,6 @@
     <w:p>
       <w:pPr>
         <w:ind w:firstLineChars="300" w:firstLine="630"/>
-        <w:rPr>
-          <w:rFonts w:hint="eastAsia"/>
-        </w:rPr>
       </w:pPr>
       <w:r>
         <w:t>My name is Zhuodong Quan, a Chinese international student. I graduated from Dali University with a Bachelor of Engineering in Communication Engineering in July 2023 and entered the workforce soon after. Through professional practice, I realized artificial intelligence is the future trend. After researching China’s AI employment landscape, I started preparing for postgraduate applications and language tests to pursue a career in this field.</w:t>
@@ -739,7 +736,6 @@
       <w:pPr>
         <w:ind w:leftChars="300" w:left="630"/>
         <w:rPr>
-          <w:rFonts w:hint="eastAsia"/>
           <w:color w:val="FF0000"/>
         </w:rPr>
       </w:pPr>
@@ -749,18 +745,15 @@
         <w:ind w:leftChars="300" w:left="630"/>
       </w:pPr>
       <w:r>
-        <w:t>As a Communication Engineering undergraduate, I plan to pursue Monash’s MAI to integrate AI with my major. I chose Australia over China (less industry-integrated AI education), the US (high cost, insecurity) and the UK (short 1-year program) for its practice-oriented teaching and 2-year duration, which will lay a solid foundation for my future doctoral study in China.</w:t>
+        <w:t>As a Communication Engineering undergraduate, I plan to pursue Monash’s MAI to integrate AI with my major. Compared with China (less industry-integrated AI education), the US (high cost, insecurity) and the UK (short 1-year program), Australia’s practice-oriented 2-year teaching helps me lay a solid career foundation.</w:t>
       </w:r>
     </w:p>
     <w:p>
       <w:pPr>
         <w:ind w:leftChars="300" w:left="630"/>
-        <w:rPr>
-          <w:rFonts w:hint="eastAsia"/>
-        </w:rPr>
-      </w:pPr>
-      <w:r>
-        <w:t>Among Australian universities, I selected Monash over the University of Sydney. As the only Group of Eight university with an independent MAI program, it boasts good global rankings and practice-focused teaching. Core course Machine Learning builds my AI foundation, while electives Deep Learning and Industry Practice deepen my skills. Its links with Google, IBM and ACS certification also add practical value.</w:t>
+      </w:pPr>
+      <w:r>
+        <w:t>I choose Monash, the first Group of Eight university with a standalone MAI program. Its core compulsory Machine Learning and Deep Learning build my AI theoretical basis, while electives—Natural Language Processing and Intelligent Image and Video Analysis—align with my academic focus and deepen my professional application ability. Its partnerships with Google, IBM and ACS certification also boost practical value.</w:t>
       </w:r>
     </w:p>
     <w:p>
@@ -768,11 +761,7 @@
         <w:ind w:leftChars="300" w:left="630"/>
       </w:pPr>
       <w:r>
-        <w:t xml:space="preserve">With slightly insufficient language scores, I applied for a 10-week language course. For accommodation, I’ll share a nearby apartment with classmates (AUD250-350/week/person) </w:t>
-      </w:r>
-      <w:r>
-        <w:lastRenderedPageBreak/>
-        <w:t>to adapt easily after checking living costs.</w:t>
+        <w:t>I will share a nearby apartment (AUD250-400/week/person) with 1-2 classmates for quick adaptation.</w:t>
       </w:r>
     </w:p>
     <w:p>
@@ -780,7 +769,6 @@
         <w:ind w:leftChars="300" w:left="630"/>
         <w:rPr>
           <w:rFonts w:hint="eastAsia"/>
-          <w:color w:val="FF0000"/>
         </w:rPr>
       </w:pPr>
     </w:p>
@@ -806,6 +794,7 @@
           <w:color w:val="333333"/>
           <w:szCs w:val="21"/>
         </w:rPr>
+        <w:lastRenderedPageBreak/>
         <w:t>Give details of any other relevant information the applicant would like to include</w:t>
       </w:r>
       <w:r>
@@ -1086,22 +1075,24 @@
         <w:t>过往持有澳洲的签证记录，澳洲拒签记录及签证取消情况</w:t>
       </w:r>
     </w:p>
-    <w:p>
-      <w:pPr>
-        <w:rPr>
-          <w:color w:val="FF0000"/>
-          <w:lang w:eastAsia="zh-Hans"/>
-        </w:rPr>
-      </w:pPr>
-    </w:p>
-    <w:p>
-      <w:pPr>
-        <w:rPr>
-          <w:b/>
-          <w:bCs/>
-          <w:lang w:eastAsia="zh-Hans"/>
-        </w:rPr>
-      </w:pPr>
+    <w:p/>
+    <w:p>
+      <w:pPr>
+        <w:rPr>
+          <w:rFonts w:hint="eastAsia"/>
+        </w:rPr>
+      </w:pPr>
+      <w:r>
+        <w:t xml:space="preserve">I choose Monash’s MAI program to switch to artificial intelligence, aiming to develop professional competitiveness in this high-demand field. As I haven’t met the direct entry language requirement, I’ve applied for the 10-week language course to improve my English and lay a solid foundation. During the program, I will focus on core courses including Fundamentals of Artificial Intelligence, Machine Learning and Deep Learning to master key skills. In undergraduate studies, I achieved good grades in many professional courses, winning several awards and a scholarship. Besides, the </w:t>
+      </w:r>
+      <w:proofErr w:type="gramStart"/>
+      <w:r>
+        <w:t>small time</w:t>
+      </w:r>
+      <w:proofErr w:type="gramEnd"/>
+      <w:r>
+        <w:t xml:space="preserve"> difference between Melbourne and China facilitates family contact. Since graduating from undergraduate studies, I have been working full-time and have been engaged in programming work consistently, with no history of Australian visa refusal, cancellation or prior holding. My academic performance, programming work experience and language course foundation equip me well for the master’s program.</w:t>
+      </w:r>
     </w:p>
     <w:p>
       <w:pPr>
@@ -1432,6 +1423,16 @@
           <w:lang w:eastAsia="zh-Hans"/>
         </w:rPr>
       </w:pPr>
+      <w:r>
+        <w:rPr>
+          <w:color w:val="FF0000"/>
+          <w:lang w:eastAsia="zh-Hans"/>
+        </w:rPr>
+        <w:tab/>
+      </w:r>
+      <w:r>
+        <w:t>Completing Monash’s MAI program will bring me substantial advantages for returning to China for employment. I aim to join leading AI enterprises like Baidu or Alibaba as an AI engineer, a position highly sought-after domestically. Compared with students who study similar courses in China, I will have a more international perspective, more standardized AI practical skills and fluent bilingual communication ability, gaining more opportunities to enter top enterprises. Currently, new AI employees with overseas master’s degrees earn about 150,000-180,000 RMB annually in China; after 5-7 years, my salary is expected to reach 250,000-300,000 RMB or higher when promoted to management roles. Returning to China is necessary for me to leverage my AI skills in the booming domestic market and achieve long-term career development with a competitive edge.</w:t>
+      </w:r>
     </w:p>
     <w:sectPr>
       <w:pgSz w:w="11906" w:h="16838"/>

</xml_diff>